<commit_message>
1. 修正main 離開會有例外的狀況 2. docx 問題5(a)補上main的code coverage
</commit_message>
<xml_diff>
--- a/105598069_HW4.docx
+++ b/105598069_HW4.docx
@@ -3249,18 +3249,20 @@
     </w:p>
     <w:p>
       <w:pPr>
-        <w:pStyle w:val="a3"/>
-        <w:ind w:leftChars="0" w:left="720"/>
+        <w:ind w:left="360"/>
+        <w:rPr>
+          <w:noProof/>
+        </w:rPr>
       </w:pPr>
       <w:r>
         <w:rPr>
           <w:noProof/>
         </w:rPr>
         <w:drawing>
-          <wp:inline distT="0" distB="0" distL="0" distR="0" wp14:anchorId="2A609F11" wp14:editId="57C32604">
-            <wp:extent cx="5229159" cy="3773606"/>
+          <wp:inline distT="0" distB="0" distL="0" distR="0" wp14:anchorId="51E67BAC" wp14:editId="465CD421">
+            <wp:extent cx="2483909" cy="2250876"/>
             <wp:effectExtent l="0" t="0" r="0" b="0"/>
-            <wp:docPr id="2" name="圖片 2"/>
+            <wp:docPr id="9" name="圖片 9"/>
             <wp:cNvGraphicFramePr>
               <a:graphicFrameLocks xmlns:a="http://schemas.openxmlformats.org/drawingml/2006/main" noChangeAspect="1"/>
             </wp:cNvGraphicFramePr>
@@ -3280,7 +3282,7 @@
                   <pic:spPr>
                     <a:xfrm>
                       <a:off x="0" y="0"/>
-                      <a:ext cx="5253858" cy="3791430"/>
+                      <a:ext cx="2538224" cy="2300096"/>
                     </a:xfrm>
                     <a:prstGeom prst="rect">
                       <a:avLst/>
@@ -3292,34 +3294,21 @@
           </wp:inline>
         </w:drawing>
       </w:r>
-    </w:p>
-    <w:p/>
-    <w:p>
-      <w:pPr>
-        <w:pStyle w:val="a3"/>
-        <w:numPr>
-          <w:ilvl w:val="0"/>
-          <w:numId w:val="8"/>
-        </w:numPr>
-        <w:ind w:leftChars="0"/>
-      </w:pPr>
-      <w:r>
-        <w:t>Implement your test cases in problem 4(b) using JUnit. Show the JUnit source code of your test cases and the screen snapshots of the execution results of the test cases (including code coverage).</w:t>
-      </w:r>
-    </w:p>
-    <w:p>
-      <w:pPr>
-        <w:ind w:left="720"/>
-      </w:pPr>
+      <w:r>
+        <w:rPr>
+          <w:noProof/>
+        </w:rPr>
+        <w:t xml:space="preserve"> </w:t>
+      </w:r>
       <w:r>
         <w:rPr>
           <w:noProof/>
         </w:rPr>
         <w:drawing>
-          <wp:inline distT="0" distB="0" distL="0" distR="0" wp14:anchorId="17F21EB6" wp14:editId="39B65A66">
-            <wp:extent cx="4939184" cy="3746311"/>
-            <wp:effectExtent l="0" t="0" r="0" b="6985"/>
-            <wp:docPr id="3" name="圖片 3"/>
+          <wp:inline distT="0" distB="0" distL="0" distR="0" wp14:anchorId="1FC77C12" wp14:editId="5F0E5D17">
+            <wp:extent cx="2446268" cy="2316975"/>
+            <wp:effectExtent l="0" t="0" r="0" b="7620"/>
+            <wp:docPr id="10" name="圖片 10"/>
             <wp:cNvGraphicFramePr>
               <a:graphicFrameLocks xmlns:a="http://schemas.openxmlformats.org/drawingml/2006/main" noChangeAspect="1"/>
             </wp:cNvGraphicFramePr>
@@ -3339,7 +3328,7 @@
                   <pic:spPr>
                     <a:xfrm>
                       <a:off x="0" y="0"/>
-                      <a:ext cx="4969825" cy="3769552"/>
+                      <a:ext cx="2480224" cy="2349136"/>
                     </a:xfrm>
                     <a:prstGeom prst="rect">
                       <a:avLst/>
@@ -3351,44 +3340,21 @@
           </wp:inline>
         </w:drawing>
       </w:r>
-    </w:p>
-    <w:p>
-      <w:pPr>
-        <w:pStyle w:val="a3"/>
-        <w:numPr>
-          <w:ilvl w:val="0"/>
-          <w:numId w:val="1"/>
-        </w:numPr>
-        <w:ind w:leftChars="0"/>
-      </w:pPr>
-      <w:r>
-        <w:lastRenderedPageBreak/>
-        <w:t>Illustrate the application of the JUnit and configuration management (CM) tools, such as subversion or Git (or GitHub), in software development. Noe that you may integrate your IDE tool with your chosen CM tool, and you also need to create your own repository using the chosen CM tool.</w:t>
-      </w:r>
-    </w:p>
-    <w:p>
-      <w:pPr>
-        <w:pStyle w:val="a3"/>
-        <w:numPr>
-          <w:ilvl w:val="0"/>
-          <w:numId w:val="9"/>
-        </w:numPr>
-        <w:ind w:leftChars="0"/>
-      </w:pPr>
-      <w:r>
-        <w:t>Show the screen snapshots for using the CM tool to check in the source code of letterGrade.java and then check out the code to add a main()function so that the program can be executed and tested in console manually. After the manual testing is completed and the program is correct, commit the source code to the repository.</w:t>
-      </w:r>
-    </w:p>
-    <w:p>
+      <w:r>
+        <w:rPr>
+          <w:noProof/>
+        </w:rPr>
+        <w:t xml:space="preserve"> </w:t>
+      </w:r>
       <w:r>
         <w:rPr>
           <w:noProof/>
         </w:rPr>
         <w:drawing>
-          <wp:inline distT="0" distB="0" distL="0" distR="0" wp14:anchorId="50B6C89B" wp14:editId="0F3AB21C">
-            <wp:extent cx="3057098" cy="2216819"/>
-            <wp:effectExtent l="0" t="0" r="0" b="0"/>
-            <wp:docPr id="5" name="圖片 5"/>
+          <wp:inline distT="0" distB="0" distL="0" distR="0" wp14:anchorId="00EACCDB" wp14:editId="407FD565">
+            <wp:extent cx="5274310" cy="4276090"/>
+            <wp:effectExtent l="0" t="0" r="2540" b="0"/>
+            <wp:docPr id="15" name="圖片 15"/>
             <wp:cNvGraphicFramePr>
               <a:graphicFrameLocks xmlns:a="http://schemas.openxmlformats.org/drawingml/2006/main" noChangeAspect="1"/>
             </wp:cNvGraphicFramePr>
@@ -3408,7 +3374,7 @@
                   <pic:spPr>
                     <a:xfrm>
                       <a:off x="0" y="0"/>
-                      <a:ext cx="3124976" cy="2266040"/>
+                      <a:ext cx="5274310" cy="4276090"/>
                     </a:xfrm>
                     <a:prstGeom prst="rect">
                       <a:avLst/>
@@ -3420,15 +3386,44 @@
           </wp:inline>
         </w:drawing>
       </w:r>
-      <w:r>
+    </w:p>
+    <w:p>
+      <w:pPr>
+        <w:rPr>
+          <w:rFonts w:hint="eastAsia"/>
+        </w:rPr>
+      </w:pPr>
+    </w:p>
+    <w:p>
+      <w:pPr>
+        <w:pStyle w:val="a3"/>
+        <w:numPr>
+          <w:ilvl w:val="0"/>
+          <w:numId w:val="8"/>
+        </w:numPr>
+        <w:ind w:leftChars="0"/>
+      </w:pPr>
+      <w:r>
+        <w:t>Implement your test cases in problem 4(b) using JUnit. Show the JUnit source code of your test cases and the screen snapshots of the execution results of the test cases (including code coverage).</w:t>
+      </w:r>
+    </w:p>
+    <w:p>
+      <w:pPr>
+        <w:ind w:left="360"/>
         <w:rPr>
           <w:noProof/>
         </w:rPr>
+      </w:pPr>
+      <w:r>
+        <w:rPr>
+          <w:noProof/>
+        </w:rPr>
+        <w:lastRenderedPageBreak/>
         <w:drawing>
-          <wp:inline distT="0" distB="0" distL="0" distR="0" wp14:anchorId="5350DF90" wp14:editId="609D7B44">
-            <wp:extent cx="2210946" cy="2252316"/>
+          <wp:inline distT="0" distB="0" distL="0" distR="0" wp14:anchorId="7F368FD7" wp14:editId="26791114">
+            <wp:extent cx="2496700" cy="2081284"/>
             <wp:effectExtent l="0" t="0" r="0" b="0"/>
-            <wp:docPr id="6" name="圖片 6"/>
+            <wp:docPr id="11" name="圖片 11"/>
             <wp:cNvGraphicFramePr>
               <a:graphicFrameLocks xmlns:a="http://schemas.openxmlformats.org/drawingml/2006/main" noChangeAspect="1"/>
             </wp:cNvGraphicFramePr>
@@ -3448,7 +3443,7 @@
                   <pic:spPr>
                     <a:xfrm>
                       <a:off x="0" y="0"/>
-                      <a:ext cx="2334521" cy="2378203"/>
+                      <a:ext cx="2538414" cy="2116057"/>
                     </a:xfrm>
                     <a:prstGeom prst="rect">
                       <a:avLst/>
@@ -3460,22 +3455,21 @@
           </wp:inline>
         </w:drawing>
       </w:r>
-    </w:p>
-    <w:p>
-      <w:pPr>
+      <w:r>
         <w:rPr>
-          <w:rFonts w:hint="eastAsia"/>
+          <w:noProof/>
         </w:rPr>
-      </w:pPr>
+        <w:t xml:space="preserve"> </w:t>
+      </w:r>
       <w:r>
         <w:rPr>
           <w:noProof/>
         </w:rPr>
         <w:drawing>
-          <wp:inline distT="0" distB="0" distL="0" distR="0" wp14:anchorId="0E0A34BD" wp14:editId="3895F35A">
-            <wp:extent cx="2674961" cy="1867990"/>
-            <wp:effectExtent l="0" t="0" r="0" b="0"/>
-            <wp:docPr id="7" name="圖片 7"/>
+          <wp:inline distT="0" distB="0" distL="0" distR="0" wp14:anchorId="262DA2A5" wp14:editId="283738C4">
+            <wp:extent cx="2341078" cy="2115031"/>
+            <wp:effectExtent l="0" t="0" r="2540" b="0"/>
+            <wp:docPr id="12" name="圖片 12"/>
             <wp:cNvGraphicFramePr>
               <a:graphicFrameLocks xmlns:a="http://schemas.openxmlformats.org/drawingml/2006/main" noChangeAspect="1"/>
             </wp:cNvGraphicFramePr>
@@ -3495,7 +3489,7 @@
                   <pic:spPr>
                     <a:xfrm>
                       <a:off x="0" y="0"/>
-                      <a:ext cx="2736079" cy="1910670"/>
+                      <a:ext cx="2358886" cy="2131120"/>
                     </a:xfrm>
                     <a:prstGeom prst="rect">
                       <a:avLst/>
@@ -3507,15 +3501,23 @@
           </wp:inline>
         </w:drawing>
       </w:r>
+    </w:p>
+    <w:p>
+      <w:pPr>
+        <w:ind w:left="360"/>
+        <w:rPr>
+          <w:noProof/>
+        </w:rPr>
+      </w:pPr>
       <w:r>
         <w:rPr>
           <w:noProof/>
         </w:rPr>
         <w:drawing>
-          <wp:inline distT="0" distB="0" distL="0" distR="0" wp14:anchorId="4489AF39" wp14:editId="711404A8">
-            <wp:extent cx="4196687" cy="2407058"/>
-            <wp:effectExtent l="0" t="0" r="0" b="0"/>
-            <wp:docPr id="8" name="圖片 8"/>
+          <wp:inline distT="0" distB="0" distL="0" distR="0" wp14:anchorId="610030F6" wp14:editId="6D9DAE54">
+            <wp:extent cx="2572603" cy="1845361"/>
+            <wp:effectExtent l="0" t="0" r="0" b="2540"/>
+            <wp:docPr id="13" name="圖片 13"/>
             <wp:cNvGraphicFramePr>
               <a:graphicFrameLocks xmlns:a="http://schemas.openxmlformats.org/drawingml/2006/main" noChangeAspect="1"/>
             </wp:cNvGraphicFramePr>
@@ -3535,7 +3537,7 @@
                   <pic:spPr>
                     <a:xfrm>
                       <a:off x="0" y="0"/>
-                      <a:ext cx="4258881" cy="2442730"/>
+                      <a:ext cx="2602310" cy="1866670"/>
                     </a:xfrm>
                     <a:prstGeom prst="rect">
                       <a:avLst/>
@@ -3546,6 +3548,540 @@
             </a:graphic>
           </wp:inline>
         </w:drawing>
+      </w:r>
+      <w:r>
+        <w:rPr>
+          <w:noProof/>
+        </w:rPr>
+        <w:t xml:space="preserve"> </w:t>
+      </w:r>
+      <w:r>
+        <w:rPr>
+          <w:noProof/>
+        </w:rPr>
+        <w:drawing>
+          <wp:inline distT="0" distB="0" distL="0" distR="0" wp14:anchorId="26F2F697" wp14:editId="4D4517B2">
+            <wp:extent cx="4932295" cy="3077570"/>
+            <wp:effectExtent l="0" t="0" r="1905" b="8890"/>
+            <wp:docPr id="14" name="圖片 14"/>
+            <wp:cNvGraphicFramePr>
+              <a:graphicFrameLocks xmlns:a="http://schemas.openxmlformats.org/drawingml/2006/main" noChangeAspect="1"/>
+            </wp:cNvGraphicFramePr>
+            <a:graphic xmlns:a="http://schemas.openxmlformats.org/drawingml/2006/main">
+              <a:graphicData uri="http://schemas.openxmlformats.org/drawingml/2006/picture">
+                <pic:pic xmlns:pic="http://schemas.openxmlformats.org/drawingml/2006/picture">
+                  <pic:nvPicPr>
+                    <pic:cNvPr id="1" name=""/>
+                    <pic:cNvPicPr/>
+                  </pic:nvPicPr>
+                  <pic:blipFill>
+                    <a:blip r:embed="rId15"/>
+                    <a:stretch>
+                      <a:fillRect/>
+                    </a:stretch>
+                  </pic:blipFill>
+                  <pic:spPr>
+                    <a:xfrm>
+                      <a:off x="0" y="0"/>
+                      <a:ext cx="5055777" cy="3154618"/>
+                    </a:xfrm>
+                    <a:prstGeom prst="rect">
+                      <a:avLst/>
+                    </a:prstGeom>
+                  </pic:spPr>
+                </pic:pic>
+              </a:graphicData>
+            </a:graphic>
+          </wp:inline>
+        </w:drawing>
+      </w:r>
+    </w:p>
+    <w:p>
+      <w:pPr>
+        <w:ind w:left="360"/>
+        <w:rPr>
+          <w:rFonts w:hint="eastAsia"/>
+        </w:rPr>
+      </w:pPr>
+    </w:p>
+    <w:p>
+      <w:pPr>
+        <w:ind w:left="720"/>
+        <w:rPr>
+          <w:noProof/>
+        </w:rPr>
+      </w:pPr>
+      <w:r>
+        <w:rPr>
+          <w:rFonts w:hint="eastAsia"/>
+        </w:rPr>
+        <w:t>下圖為兩種測試方式都測的</w:t>
+      </w:r>
+      <w:r>
+        <w:rPr>
+          <w:rFonts w:hint="eastAsia"/>
+        </w:rPr>
+        <w:t>code coverage</w:t>
+      </w:r>
+    </w:p>
+    <w:p>
+      <w:pPr>
+        <w:rPr>
+          <w:noProof/>
+        </w:rPr>
+      </w:pPr>
+      <w:r>
+        <w:rPr>
+          <w:noProof/>
+        </w:rPr>
+        <w:lastRenderedPageBreak/>
+        <w:drawing>
+          <wp:inline distT="0" distB="0" distL="0" distR="0" wp14:anchorId="106079DA" wp14:editId="2F86A118">
+            <wp:extent cx="5274310" cy="4385945"/>
+            <wp:effectExtent l="0" t="0" r="2540" b="0"/>
+            <wp:docPr id="16" name="圖片 16"/>
+            <wp:cNvGraphicFramePr>
+              <a:graphicFrameLocks xmlns:a="http://schemas.openxmlformats.org/drawingml/2006/main" noChangeAspect="1"/>
+            </wp:cNvGraphicFramePr>
+            <a:graphic xmlns:a="http://schemas.openxmlformats.org/drawingml/2006/main">
+              <a:graphicData uri="http://schemas.openxmlformats.org/drawingml/2006/picture">
+                <pic:pic xmlns:pic="http://schemas.openxmlformats.org/drawingml/2006/picture">
+                  <pic:nvPicPr>
+                    <pic:cNvPr id="1" name=""/>
+                    <pic:cNvPicPr/>
+                  </pic:nvPicPr>
+                  <pic:blipFill>
+                    <a:blip r:embed="rId16"/>
+                    <a:stretch>
+                      <a:fillRect/>
+                    </a:stretch>
+                  </pic:blipFill>
+                  <pic:spPr>
+                    <a:xfrm>
+                      <a:off x="0" y="0"/>
+                      <a:ext cx="5274310" cy="4385945"/>
+                    </a:xfrm>
+                    <a:prstGeom prst="rect">
+                      <a:avLst/>
+                    </a:prstGeom>
+                  </pic:spPr>
+                </pic:pic>
+              </a:graphicData>
+            </a:graphic>
+          </wp:inline>
+        </w:drawing>
+      </w:r>
+    </w:p>
+    <w:p>
+      <w:pPr>
+        <w:ind w:left="720"/>
+        <w:rPr>
+          <w:rFonts w:hint="eastAsia"/>
+        </w:rPr>
+      </w:pPr>
+    </w:p>
+    <w:p>
+      <w:pPr>
+        <w:pStyle w:val="a3"/>
+        <w:numPr>
+          <w:ilvl w:val="0"/>
+          <w:numId w:val="1"/>
+        </w:numPr>
+        <w:ind w:leftChars="0"/>
+      </w:pPr>
+      <w:r>
+        <w:t>Illustrate the application of the JUnit and configuration management (CM) tools, such as subversion or Git (or GitHub), in software development. Noe that you may integrate your IDE tool with your chosen CM tool, and you also need to create your own repository using the chosen CM tool.</w:t>
+      </w:r>
+    </w:p>
+    <w:p>
+      <w:pPr>
+        <w:pStyle w:val="a3"/>
+        <w:numPr>
+          <w:ilvl w:val="0"/>
+          <w:numId w:val="9"/>
+        </w:numPr>
+        <w:ind w:leftChars="0"/>
+      </w:pPr>
+      <w:r>
+        <w:t>Show the screen snapshots for using the CM tool to check in the source code of letterGrade.java and then check out the code to add a main()function so that the program can be executed and tested in console manually. After the manual testing is completed and the program is correct, commit the source code to the repository.</w:t>
+      </w:r>
+    </w:p>
+    <w:p>
+      <w:pPr>
+        <w:rPr>
+          <w:rFonts w:hint="eastAsia"/>
+        </w:rPr>
+      </w:pPr>
+      <w:r>
+        <w:rPr>
+          <w:noProof/>
+        </w:rPr>
+        <w:lastRenderedPageBreak/>
+        <w:drawing>
+          <wp:inline distT="0" distB="0" distL="0" distR="0" wp14:anchorId="653A43AD" wp14:editId="0CC97830">
+            <wp:extent cx="5004682" cy="4179807"/>
+            <wp:effectExtent l="0" t="0" r="5715" b="0"/>
+            <wp:docPr id="27" name="圖片 27"/>
+            <wp:cNvGraphicFramePr>
+              <a:graphicFrameLocks xmlns:a="http://schemas.openxmlformats.org/drawingml/2006/main" noChangeAspect="1"/>
+            </wp:cNvGraphicFramePr>
+            <a:graphic xmlns:a="http://schemas.openxmlformats.org/drawingml/2006/main">
+              <a:graphicData uri="http://schemas.openxmlformats.org/drawingml/2006/picture">
+                <pic:pic xmlns:pic="http://schemas.openxmlformats.org/drawingml/2006/picture">
+                  <pic:nvPicPr>
+                    <pic:cNvPr id="1" name=""/>
+                    <pic:cNvPicPr/>
+                  </pic:nvPicPr>
+                  <pic:blipFill>
+                    <a:blip r:embed="rId17"/>
+                    <a:stretch>
+                      <a:fillRect/>
+                    </a:stretch>
+                  </pic:blipFill>
+                  <pic:spPr>
+                    <a:xfrm>
+                      <a:off x="0" y="0"/>
+                      <a:ext cx="5045048" cy="4213520"/>
+                    </a:xfrm>
+                    <a:prstGeom prst="rect">
+                      <a:avLst/>
+                    </a:prstGeom>
+                  </pic:spPr>
+                </pic:pic>
+              </a:graphicData>
+            </a:graphic>
+          </wp:inline>
+        </w:drawing>
+      </w:r>
+      <w:r>
+        <w:rPr>
+          <w:noProof/>
+        </w:rPr>
+        <w:t xml:space="preserve"> </w:t>
+      </w:r>
+      <w:r>
+        <w:rPr>
+          <w:noProof/>
+        </w:rPr>
+        <w:drawing>
+          <wp:inline distT="0" distB="0" distL="0" distR="0" wp14:anchorId="48C0AE02" wp14:editId="22E05B98">
+            <wp:extent cx="2790190" cy="3035828"/>
+            <wp:effectExtent l="0" t="0" r="0" b="0"/>
+            <wp:docPr id="20" name="圖片 20"/>
+            <wp:cNvGraphicFramePr>
+              <a:graphicFrameLocks xmlns:a="http://schemas.openxmlformats.org/drawingml/2006/main" noChangeAspect="1"/>
+            </wp:cNvGraphicFramePr>
+            <a:graphic xmlns:a="http://schemas.openxmlformats.org/drawingml/2006/main">
+              <a:graphicData uri="http://schemas.openxmlformats.org/drawingml/2006/picture">
+                <pic:pic xmlns:pic="http://schemas.openxmlformats.org/drawingml/2006/picture">
+                  <pic:nvPicPr>
+                    <pic:cNvPr id="1" name=""/>
+                    <pic:cNvPicPr/>
+                  </pic:nvPicPr>
+                  <pic:blipFill rotWithShape="1">
+                    <a:blip r:embed="rId18"/>
+                    <a:srcRect r="1801" b="19857"/>
+                    <a:stretch/>
+                  </pic:blipFill>
+                  <pic:spPr bwMode="auto">
+                    <a:xfrm>
+                      <a:off x="0" y="0"/>
+                      <a:ext cx="2829861" cy="3078992"/>
+                    </a:xfrm>
+                    <a:prstGeom prst="rect">
+                      <a:avLst/>
+                    </a:prstGeom>
+                    <a:ln>
+                      <a:noFill/>
+                    </a:ln>
+                    <a:extLst>
+                      <a:ext uri="{53640926-AAD7-44D8-BBD7-CCE9431645EC}">
+                        <a14:shadowObscured xmlns:a14="http://schemas.microsoft.com/office/drawing/2010/main"/>
+                      </a:ext>
+                    </a:extLst>
+                  </pic:spPr>
+                </pic:pic>
+              </a:graphicData>
+            </a:graphic>
+          </wp:inline>
+        </w:drawing>
+      </w:r>
+      <w:r>
+        <w:rPr>
+          <w:noProof/>
+        </w:rPr>
+        <w:drawing>
+          <wp:inline distT="0" distB="0" distL="0" distR="0" wp14:anchorId="7B334847" wp14:editId="7968BD75">
+            <wp:extent cx="2483040" cy="3075068"/>
+            <wp:effectExtent l="0" t="0" r="0" b="0"/>
+            <wp:docPr id="21" name="圖片 21"/>
+            <wp:cNvGraphicFramePr>
+              <a:graphicFrameLocks xmlns:a="http://schemas.openxmlformats.org/drawingml/2006/main" noChangeAspect="1"/>
+            </wp:cNvGraphicFramePr>
+            <a:graphic xmlns:a="http://schemas.openxmlformats.org/drawingml/2006/main">
+              <a:graphicData uri="http://schemas.openxmlformats.org/drawingml/2006/picture">
+                <pic:pic xmlns:pic="http://schemas.openxmlformats.org/drawingml/2006/picture">
+                  <pic:nvPicPr>
+                    <pic:cNvPr id="1" name=""/>
+                    <pic:cNvPicPr/>
+                  </pic:nvPicPr>
+                  <pic:blipFill>
+                    <a:blip r:embed="rId19"/>
+                    <a:stretch>
+                      <a:fillRect/>
+                    </a:stretch>
+                  </pic:blipFill>
+                  <pic:spPr>
+                    <a:xfrm>
+                      <a:off x="0" y="0"/>
+                      <a:ext cx="2618127" cy="3242364"/>
+                    </a:xfrm>
+                    <a:prstGeom prst="rect">
+                      <a:avLst/>
+                    </a:prstGeom>
+                  </pic:spPr>
+                </pic:pic>
+              </a:graphicData>
+            </a:graphic>
+          </wp:inline>
+        </w:drawing>
+      </w:r>
+      <w:r>
+        <w:rPr>
+          <w:noProof/>
+        </w:rPr>
+        <w:t xml:space="preserve"> </w:t>
+      </w:r>
+      <w:r>
+        <w:rPr>
+          <w:noProof/>
+        </w:rPr>
+        <w:lastRenderedPageBreak/>
+        <w:drawing>
+          <wp:inline distT="0" distB="0" distL="0" distR="0" wp14:anchorId="42392079" wp14:editId="249F9C3F">
+            <wp:extent cx="2326943" cy="2975460"/>
+            <wp:effectExtent l="0" t="0" r="0" b="0"/>
+            <wp:docPr id="22" name="圖片 22"/>
+            <wp:cNvGraphicFramePr>
+              <a:graphicFrameLocks xmlns:a="http://schemas.openxmlformats.org/drawingml/2006/main" noChangeAspect="1"/>
+            </wp:cNvGraphicFramePr>
+            <a:graphic xmlns:a="http://schemas.openxmlformats.org/drawingml/2006/main">
+              <a:graphicData uri="http://schemas.openxmlformats.org/drawingml/2006/picture">
+                <pic:pic xmlns:pic="http://schemas.openxmlformats.org/drawingml/2006/picture">
+                  <pic:nvPicPr>
+                    <pic:cNvPr id="1" name=""/>
+                    <pic:cNvPicPr/>
+                  </pic:nvPicPr>
+                  <pic:blipFill>
+                    <a:blip r:embed="rId20"/>
+                    <a:stretch>
+                      <a:fillRect/>
+                    </a:stretch>
+                  </pic:blipFill>
+                  <pic:spPr>
+                    <a:xfrm>
+                      <a:off x="0" y="0"/>
+                      <a:ext cx="2332891" cy="2983065"/>
+                    </a:xfrm>
+                    <a:prstGeom prst="rect">
+                      <a:avLst/>
+                    </a:prstGeom>
+                  </pic:spPr>
+                </pic:pic>
+              </a:graphicData>
+            </a:graphic>
+          </wp:inline>
+        </w:drawing>
+      </w:r>
+      <w:r>
+        <w:rPr>
+          <w:noProof/>
+        </w:rPr>
+        <w:t xml:space="preserve"> </w:t>
+      </w:r>
+      <w:r>
+        <w:rPr>
+          <w:noProof/>
+        </w:rPr>
+        <w:drawing>
+          <wp:inline distT="0" distB="0" distL="0" distR="0" wp14:anchorId="1A39F202" wp14:editId="3C05F764">
+            <wp:extent cx="2804615" cy="2888874"/>
+            <wp:effectExtent l="0" t="0" r="0" b="6985"/>
+            <wp:docPr id="23" name="圖片 23"/>
+            <wp:cNvGraphicFramePr>
+              <a:graphicFrameLocks xmlns:a="http://schemas.openxmlformats.org/drawingml/2006/main" noChangeAspect="1"/>
+            </wp:cNvGraphicFramePr>
+            <a:graphic xmlns:a="http://schemas.openxmlformats.org/drawingml/2006/main">
+              <a:graphicData uri="http://schemas.openxmlformats.org/drawingml/2006/picture">
+                <pic:pic xmlns:pic="http://schemas.openxmlformats.org/drawingml/2006/picture">
+                  <pic:nvPicPr>
+                    <pic:cNvPr id="1" name=""/>
+                    <pic:cNvPicPr/>
+                  </pic:nvPicPr>
+                  <pic:blipFill>
+                    <a:blip r:embed="rId21"/>
+                    <a:stretch>
+                      <a:fillRect/>
+                    </a:stretch>
+                  </pic:blipFill>
+                  <pic:spPr>
+                    <a:xfrm>
+                      <a:off x="0" y="0"/>
+                      <a:ext cx="2853444" cy="2939170"/>
+                    </a:xfrm>
+                    <a:prstGeom prst="rect">
+                      <a:avLst/>
+                    </a:prstGeom>
+                  </pic:spPr>
+                </pic:pic>
+              </a:graphicData>
+            </a:graphic>
+          </wp:inline>
+        </w:drawing>
+      </w:r>
+      <w:r>
+        <w:rPr>
+          <w:noProof/>
+        </w:rPr>
+        <w:t xml:space="preserve"> </w:t>
+      </w:r>
+      <w:r>
+        <w:rPr>
+          <w:noProof/>
+        </w:rPr>
+        <w:drawing>
+          <wp:inline distT="0" distB="0" distL="0" distR="0" wp14:anchorId="4BF087CD" wp14:editId="6596A075">
+            <wp:extent cx="2326796" cy="2265529"/>
+            <wp:effectExtent l="0" t="0" r="0" b="1905"/>
+            <wp:docPr id="24" name="圖片 24"/>
+            <wp:cNvGraphicFramePr>
+              <a:graphicFrameLocks xmlns:a="http://schemas.openxmlformats.org/drawingml/2006/main" noChangeAspect="1"/>
+            </wp:cNvGraphicFramePr>
+            <a:graphic xmlns:a="http://schemas.openxmlformats.org/drawingml/2006/main">
+              <a:graphicData uri="http://schemas.openxmlformats.org/drawingml/2006/picture">
+                <pic:pic xmlns:pic="http://schemas.openxmlformats.org/drawingml/2006/picture">
+                  <pic:nvPicPr>
+                    <pic:cNvPr id="1" name=""/>
+                    <pic:cNvPicPr/>
+                  </pic:nvPicPr>
+                  <pic:blipFill>
+                    <a:blip r:embed="rId22"/>
+                    <a:stretch>
+                      <a:fillRect/>
+                    </a:stretch>
+                  </pic:blipFill>
+                  <pic:spPr>
+                    <a:xfrm>
+                      <a:off x="0" y="0"/>
+                      <a:ext cx="2334975" cy="2273493"/>
+                    </a:xfrm>
+                    <a:prstGeom prst="rect">
+                      <a:avLst/>
+                    </a:prstGeom>
+                  </pic:spPr>
+                </pic:pic>
+              </a:graphicData>
+            </a:graphic>
+          </wp:inline>
+        </w:drawing>
+      </w:r>
+      <w:r>
+        <w:rPr>
+          <w:noProof/>
+        </w:rPr>
+        <w:t xml:space="preserve"> </w:t>
+      </w:r>
+      <w:r>
+        <w:rPr>
+          <w:noProof/>
+        </w:rPr>
+        <w:drawing>
+          <wp:inline distT="0" distB="0" distL="0" distR="0" wp14:anchorId="5E96924D" wp14:editId="51778018">
+            <wp:extent cx="2841732" cy="1952374"/>
+            <wp:effectExtent l="0" t="0" r="0" b="0"/>
+            <wp:docPr id="25" name="圖片 25"/>
+            <wp:cNvGraphicFramePr>
+              <a:graphicFrameLocks xmlns:a="http://schemas.openxmlformats.org/drawingml/2006/main" noChangeAspect="1"/>
+            </wp:cNvGraphicFramePr>
+            <a:graphic xmlns:a="http://schemas.openxmlformats.org/drawingml/2006/main">
+              <a:graphicData uri="http://schemas.openxmlformats.org/drawingml/2006/picture">
+                <pic:pic xmlns:pic="http://schemas.openxmlformats.org/drawingml/2006/picture">
+                  <pic:nvPicPr>
+                    <pic:cNvPr id="1" name=""/>
+                    <pic:cNvPicPr/>
+                  </pic:nvPicPr>
+                  <pic:blipFill>
+                    <a:blip r:embed="rId23"/>
+                    <a:stretch>
+                      <a:fillRect/>
+                    </a:stretch>
+                  </pic:blipFill>
+                  <pic:spPr>
+                    <a:xfrm>
+                      <a:off x="0" y="0"/>
+                      <a:ext cx="2975577" cy="2044330"/>
+                    </a:xfrm>
+                    <a:prstGeom prst="rect">
+                      <a:avLst/>
+                    </a:prstGeom>
+                  </pic:spPr>
+                </pic:pic>
+              </a:graphicData>
+            </a:graphic>
+          </wp:inline>
+        </w:drawing>
+      </w:r>
+      <w:r>
+        <w:rPr>
+          <w:noProof/>
+        </w:rPr>
+        <w:t xml:space="preserve"> </w:t>
+      </w:r>
+      <w:r>
+        <w:rPr>
+          <w:noProof/>
+        </w:rPr>
+        <w:drawing>
+          <wp:inline distT="0" distB="0" distL="0" distR="0" wp14:anchorId="7079F6AD" wp14:editId="11F94283">
+            <wp:extent cx="2542137" cy="1773432"/>
+            <wp:effectExtent l="0" t="0" r="0" b="0"/>
+            <wp:docPr id="26" name="圖片 26"/>
+            <wp:cNvGraphicFramePr>
+              <a:graphicFrameLocks xmlns:a="http://schemas.openxmlformats.org/drawingml/2006/main" noChangeAspect="1"/>
+            </wp:cNvGraphicFramePr>
+            <a:graphic xmlns:a="http://schemas.openxmlformats.org/drawingml/2006/main">
+              <a:graphicData uri="http://schemas.openxmlformats.org/drawingml/2006/picture">
+                <pic:pic xmlns:pic="http://schemas.openxmlformats.org/drawingml/2006/picture">
+                  <pic:nvPicPr>
+                    <pic:cNvPr id="1" name=""/>
+                    <pic:cNvPicPr/>
+                  </pic:nvPicPr>
+                  <pic:blipFill>
+                    <a:blip r:embed="rId24"/>
+                    <a:stretch>
+                      <a:fillRect/>
+                    </a:stretch>
+                  </pic:blipFill>
+                  <pic:spPr>
+                    <a:xfrm>
+                      <a:off x="0" y="0"/>
+                      <a:ext cx="2689738" cy="1876401"/>
+                    </a:xfrm>
+                    <a:prstGeom prst="rect">
+                      <a:avLst/>
+                    </a:prstGeom>
+                  </pic:spPr>
+                </pic:pic>
+              </a:graphicData>
+            </a:graphic>
+          </wp:inline>
+        </w:drawing>
+      </w:r>
+      <w:r>
+        <w:rPr>
+          <w:noProof/>
+        </w:rPr>
+        <w:t xml:space="preserve"> </w:t>
       </w:r>
       <w:bookmarkStart w:id="0" w:name="_GoBack"/>
       <w:bookmarkEnd w:id="0"/>
@@ -5334,7 +5870,7 @@
 </file>
 
 <file path=customXml/itemProps1.xml><?xml version="1.0" encoding="utf-8"?>
-<ds:datastoreItem xmlns:ds="http://schemas.openxmlformats.org/officeDocument/2006/customXml" ds:itemID="{71299DC8-B350-4E58-9075-F3324E21F393}">
+<ds:datastoreItem xmlns:ds="http://schemas.openxmlformats.org/officeDocument/2006/customXml" ds:itemID="{EDF76CFC-B647-4EE5-B6AE-AEF7ADE76635}">
   <ds:schemaRefs>
     <ds:schemaRef ds:uri="http://schemas.openxmlformats.org/officeDocument/2006/bibliography"/>
   </ds:schemaRefs>

</xml_diff>

<commit_message>
1. 作業完成5(a) 2. 增加兩種方法的測試檔   (a) PartitioningTest   (b) BoundaryTest 3. letterGradeByboundaryTeste 改名為 letterGradeByBoundaryTest
</commit_message>
<xml_diff>
--- a/105598069_HW4.docx
+++ b/105598069_HW4.docx
@@ -3712,6 +3712,7 @@
           <w:rFonts w:hint="eastAsia"/>
         </w:rPr>
       </w:pPr>
+      <w:bookmarkStart w:id="0" w:name="_GoBack"/>
       <w:r>
         <w:rPr>
           <w:noProof/>
@@ -3753,6 +3754,7 @@
           </wp:inline>
         </w:drawing>
       </w:r>
+      <w:bookmarkEnd w:id="0"/>
       <w:r>
         <w:rPr>
           <w:noProof/>
@@ -4083,8 +4085,6 @@
         </w:rPr>
         <w:t xml:space="preserve"> </w:t>
       </w:r>
-      <w:bookmarkStart w:id="0" w:name="_GoBack"/>
-      <w:bookmarkEnd w:id="0"/>
     </w:p>
     <w:p/>
     <w:p>
@@ -4098,6 +4098,103 @@
       </w:pPr>
       <w:r>
         <w:t>Show the screen snapshots for using the CM and JUnit tools to check out your source code of letterGrade.java committed in 5(a) and add JUnit test cases to test the program automatically. After all the test cases are pass and the statement coverage is 100%, commit you source code and test cases to the repository.</w:t>
+      </w:r>
+    </w:p>
+    <w:p>
+      <w:pPr>
+        <w:ind w:left="360"/>
+        <w:rPr>
+          <w:rFonts w:hint="eastAsia"/>
+        </w:rPr>
+      </w:pPr>
+      <w:r>
+        <w:rPr>
+          <w:noProof/>
+        </w:rPr>
+        <w:lastRenderedPageBreak/>
+        <w:drawing>
+          <wp:inline distT="0" distB="0" distL="0" distR="0" wp14:anchorId="29EE65D6" wp14:editId="39C59876">
+            <wp:extent cx="5274310" cy="4391025"/>
+            <wp:effectExtent l="0" t="0" r="2540" b="9525"/>
+            <wp:docPr id="29" name="圖片 29"/>
+            <wp:cNvGraphicFramePr>
+              <a:graphicFrameLocks xmlns:a="http://schemas.openxmlformats.org/drawingml/2006/main" noChangeAspect="1"/>
+            </wp:cNvGraphicFramePr>
+            <a:graphic xmlns:a="http://schemas.openxmlformats.org/drawingml/2006/main">
+              <a:graphicData uri="http://schemas.openxmlformats.org/drawingml/2006/picture">
+                <pic:pic xmlns:pic="http://schemas.openxmlformats.org/drawingml/2006/picture">
+                  <pic:nvPicPr>
+                    <pic:cNvPr id="1" name=""/>
+                    <pic:cNvPicPr/>
+                  </pic:nvPicPr>
+                  <pic:blipFill>
+                    <a:blip r:embed="rId25"/>
+                    <a:stretch>
+                      <a:fillRect/>
+                    </a:stretch>
+                  </pic:blipFill>
+                  <pic:spPr>
+                    <a:xfrm>
+                      <a:off x="0" y="0"/>
+                      <a:ext cx="5274310" cy="4391025"/>
+                    </a:xfrm>
+                    <a:prstGeom prst="rect">
+                      <a:avLst/>
+                    </a:prstGeom>
+                  </pic:spPr>
+                </pic:pic>
+              </a:graphicData>
+            </a:graphic>
+          </wp:inline>
+        </w:drawing>
+      </w:r>
+    </w:p>
+    <w:p>
+      <w:pPr>
+        <w:rPr>
+          <w:rFonts w:hint="eastAsia"/>
+        </w:rPr>
+      </w:pPr>
+      <w:r>
+        <w:rPr>
+          <w:noProof/>
+        </w:rPr>
+        <w:lastRenderedPageBreak/>
+        <w:drawing>
+          <wp:inline distT="0" distB="0" distL="0" distR="0" wp14:anchorId="7163CAE0" wp14:editId="436A12B3">
+            <wp:extent cx="5274310" cy="5244465"/>
+            <wp:effectExtent l="0" t="0" r="2540" b="0"/>
+            <wp:docPr id="30" name="圖片 30"/>
+            <wp:cNvGraphicFramePr>
+              <a:graphicFrameLocks xmlns:a="http://schemas.openxmlformats.org/drawingml/2006/main" noChangeAspect="1"/>
+            </wp:cNvGraphicFramePr>
+            <a:graphic xmlns:a="http://schemas.openxmlformats.org/drawingml/2006/main">
+              <a:graphicData uri="http://schemas.openxmlformats.org/drawingml/2006/picture">
+                <pic:pic xmlns:pic="http://schemas.openxmlformats.org/drawingml/2006/picture">
+                  <pic:nvPicPr>
+                    <pic:cNvPr id="1" name=""/>
+                    <pic:cNvPicPr/>
+                  </pic:nvPicPr>
+                  <pic:blipFill>
+                    <a:blip r:embed="rId26"/>
+                    <a:stretch>
+                      <a:fillRect/>
+                    </a:stretch>
+                  </pic:blipFill>
+                  <pic:spPr>
+                    <a:xfrm>
+                      <a:off x="0" y="0"/>
+                      <a:ext cx="5274310" cy="5244465"/>
+                    </a:xfrm>
+                    <a:prstGeom prst="rect">
+                      <a:avLst/>
+                    </a:prstGeom>
+                  </pic:spPr>
+                </pic:pic>
+              </a:graphicData>
+            </a:graphic>
+          </wp:inline>
+        </w:drawing>
       </w:r>
     </w:p>
     <w:sectPr>
@@ -5870,7 +5967,7 @@
 </file>
 
 <file path=customXml/itemProps1.xml><?xml version="1.0" encoding="utf-8"?>
-<ds:datastoreItem xmlns:ds="http://schemas.openxmlformats.org/officeDocument/2006/customXml" ds:itemID="{EDF76CFC-B647-4EE5-B6AE-AEF7ADE76635}">
+<ds:datastoreItem xmlns:ds="http://schemas.openxmlformats.org/officeDocument/2006/customXml" ds:itemID="{5E255B85-D0FD-4630-95C0-BF43D2086068}">
   <ds:schemaRefs>
     <ds:schemaRef ds:uri="http://schemas.openxmlformats.org/officeDocument/2006/bibliography"/>
   </ds:schemaRefs>

</xml_diff>

<commit_message>
1. 將letterGrade抽成一個class 2. 修正main裡面的寫法 3. 在每個test檔裡new LetterGrade()
</commit_message>
<xml_diff>
--- a/105598069_HW4.docx
+++ b/105598069_HW4.docx
@@ -3403,13 +3403,7 @@
     <w:p/>
     <w:p/>
     <w:p/>
-    <w:p>
-      <w:pPr>
-        <w:rPr>
-          <w:rFonts w:hint="eastAsia"/>
-        </w:rPr>
-      </w:pPr>
-    </w:p>
+    <w:p/>
     <w:p>
       <w:pPr>
         <w:pStyle w:val="a3"/>
@@ -3620,12 +3614,7 @@
     <w:p>
       <w:pPr>
         <w:ind w:left="360"/>
-        <w:rPr>
-          <w:rFonts w:hint="eastAsia"/>
-        </w:rPr>
-      </w:pPr>
-      <w:bookmarkStart w:id="0" w:name="_GoBack"/>
-      <w:bookmarkEnd w:id="0"/>
+      </w:pPr>
     </w:p>
     <w:p>
       <w:pPr>
@@ -3698,9 +3687,6 @@
     <w:p>
       <w:pPr>
         <w:ind w:left="720"/>
-        <w:rPr>
-          <w:rFonts w:hint="eastAsia"/>
-        </w:rPr>
       </w:pPr>
     </w:p>
     <w:p>
@@ -3731,20 +3717,25 @@
     </w:p>
     <w:p>
       <w:pPr>
-        <w:rPr>
-          <w:rFonts w:hint="eastAsia"/>
-        </w:rPr>
+        <w:pStyle w:val="a3"/>
+        <w:ind w:leftChars="0" w:left="720"/>
       </w:pPr>
       <w:r>
         <w:rPr>
           <w:noProof/>
         </w:rPr>
-        <w:lastRenderedPageBreak/>
+        <w:t xml:space="preserve"> </w:t>
+      </w:r>
+      <w:bookmarkStart w:id="0" w:name="_GoBack"/>
+      <w:r>
+        <w:rPr>
+          <w:noProof/>
+        </w:rPr>
         <w:drawing>
-          <wp:inline distT="0" distB="0" distL="0" distR="0" wp14:anchorId="653A43AD" wp14:editId="0CC97830">
-            <wp:extent cx="5004682" cy="4179807"/>
-            <wp:effectExtent l="0" t="0" r="5715" b="0"/>
-            <wp:docPr id="27" name="圖片 27"/>
+          <wp:inline distT="0" distB="0" distL="0" distR="0" wp14:anchorId="5A3D0D27" wp14:editId="29935F5A">
+            <wp:extent cx="2293153" cy="1535373"/>
+            <wp:effectExtent l="0" t="0" r="0" b="8255"/>
+            <wp:docPr id="6" name="圖片 6"/>
             <wp:cNvGraphicFramePr>
               <a:graphicFrameLocks xmlns:a="http://schemas.openxmlformats.org/drawingml/2006/main" noChangeAspect="1"/>
             </wp:cNvGraphicFramePr>
@@ -3764,7 +3755,51 @@
                   <pic:spPr>
                     <a:xfrm>
                       <a:off x="0" y="0"/>
-                      <a:ext cx="5045048" cy="4213520"/>
+                      <a:ext cx="2358994" cy="1579457"/>
+                    </a:xfrm>
+                    <a:prstGeom prst="rect">
+                      <a:avLst/>
+                    </a:prstGeom>
+                  </pic:spPr>
+                </pic:pic>
+              </a:graphicData>
+            </a:graphic>
+          </wp:inline>
+        </w:drawing>
+      </w:r>
+      <w:bookmarkEnd w:id="0"/>
+    </w:p>
+    <w:p>
+      <w:r>
+        <w:rPr>
+          <w:noProof/>
+        </w:rPr>
+        <w:lastRenderedPageBreak/>
+        <w:drawing>
+          <wp:inline distT="0" distB="0" distL="0" distR="0" wp14:anchorId="799EDF95" wp14:editId="654D3874">
+            <wp:extent cx="5274310" cy="4144645"/>
+            <wp:effectExtent l="0" t="0" r="2540" b="8255"/>
+            <wp:docPr id="3" name="圖片 3"/>
+            <wp:cNvGraphicFramePr>
+              <a:graphicFrameLocks xmlns:a="http://schemas.openxmlformats.org/drawingml/2006/main" noChangeAspect="1"/>
+            </wp:cNvGraphicFramePr>
+            <a:graphic xmlns:a="http://schemas.openxmlformats.org/drawingml/2006/main">
+              <a:graphicData uri="http://schemas.openxmlformats.org/drawingml/2006/picture">
+                <pic:pic xmlns:pic="http://schemas.openxmlformats.org/drawingml/2006/picture">
+                  <pic:nvPicPr>
+                    <pic:cNvPr id="1" name=""/>
+                    <pic:cNvPicPr/>
+                  </pic:nvPicPr>
+                  <pic:blipFill>
+                    <a:blip r:embed="rId18"/>
+                    <a:stretch>
+                      <a:fillRect/>
+                    </a:stretch>
+                  </pic:blipFill>
+                  <pic:spPr>
+                    <a:xfrm>
+                      <a:off x="0" y="0"/>
+                      <a:ext cx="5274310" cy="4144645"/>
                     </a:xfrm>
                     <a:prstGeom prst="rect">
                       <a:avLst/>
@@ -3802,7 +3837,7 @@
                     <pic:cNvPicPr/>
                   </pic:nvPicPr>
                   <pic:blipFill rotWithShape="1">
-                    <a:blip r:embed="rId18"/>
+                    <a:blip r:embed="rId19"/>
                     <a:srcRect r="1801" b="19857"/>
                     <a:stretch/>
                   </pic:blipFill>
@@ -3849,7 +3884,7 @@
                     <pic:cNvPicPr/>
                   </pic:nvPicPr>
                   <pic:blipFill>
-                    <a:blip r:embed="rId19"/>
+                    <a:blip r:embed="rId20"/>
                     <a:stretch>
                       <a:fillRect/>
                     </a:stretch>
@@ -3885,52 +3920,6 @@
             <wp:extent cx="2326943" cy="2975460"/>
             <wp:effectExtent l="0" t="0" r="0" b="0"/>
             <wp:docPr id="22" name="圖片 22"/>
-            <wp:cNvGraphicFramePr>
-              <a:graphicFrameLocks xmlns:a="http://schemas.openxmlformats.org/drawingml/2006/main" noChangeAspect="1"/>
-            </wp:cNvGraphicFramePr>
-            <a:graphic xmlns:a="http://schemas.openxmlformats.org/drawingml/2006/main">
-              <a:graphicData uri="http://schemas.openxmlformats.org/drawingml/2006/picture">
-                <pic:pic xmlns:pic="http://schemas.openxmlformats.org/drawingml/2006/picture">
-                  <pic:nvPicPr>
-                    <pic:cNvPr id="1" name=""/>
-                    <pic:cNvPicPr/>
-                  </pic:nvPicPr>
-                  <pic:blipFill>
-                    <a:blip r:embed="rId20"/>
-                    <a:stretch>
-                      <a:fillRect/>
-                    </a:stretch>
-                  </pic:blipFill>
-                  <pic:spPr>
-                    <a:xfrm>
-                      <a:off x="0" y="0"/>
-                      <a:ext cx="2332891" cy="2983065"/>
-                    </a:xfrm>
-                    <a:prstGeom prst="rect">
-                      <a:avLst/>
-                    </a:prstGeom>
-                  </pic:spPr>
-                </pic:pic>
-              </a:graphicData>
-            </a:graphic>
-          </wp:inline>
-        </w:drawing>
-      </w:r>
-      <w:r>
-        <w:rPr>
-          <w:noProof/>
-        </w:rPr>
-        <w:t xml:space="preserve"> </w:t>
-      </w:r>
-      <w:r>
-        <w:rPr>
-          <w:noProof/>
-        </w:rPr>
-        <w:drawing>
-          <wp:inline distT="0" distB="0" distL="0" distR="0" wp14:anchorId="1A39F202" wp14:editId="3C05F764">
-            <wp:extent cx="2804615" cy="2888874"/>
-            <wp:effectExtent l="0" t="0" r="0" b="6985"/>
-            <wp:docPr id="23" name="圖片 23"/>
             <wp:cNvGraphicFramePr>
               <a:graphicFrameLocks xmlns:a="http://schemas.openxmlformats.org/drawingml/2006/main" noChangeAspect="1"/>
             </wp:cNvGraphicFramePr>
@@ -3950,7 +3939,7 @@
                   <pic:spPr>
                     <a:xfrm>
                       <a:off x="0" y="0"/>
-                      <a:ext cx="2853444" cy="2939170"/>
+                      <a:ext cx="2332891" cy="2983065"/>
                     </a:xfrm>
                     <a:prstGeom prst="rect">
                       <a:avLst/>
@@ -3973,10 +3962,10 @@
           <w:noProof/>
         </w:rPr>
         <w:drawing>
-          <wp:inline distT="0" distB="0" distL="0" distR="0" wp14:anchorId="4BF087CD" wp14:editId="6596A075">
-            <wp:extent cx="2326796" cy="2265529"/>
-            <wp:effectExtent l="0" t="0" r="0" b="1905"/>
-            <wp:docPr id="24" name="圖片 24"/>
+          <wp:inline distT="0" distB="0" distL="0" distR="0" wp14:anchorId="1A39F202" wp14:editId="3C05F764">
+            <wp:extent cx="2804615" cy="2888874"/>
+            <wp:effectExtent l="0" t="0" r="0" b="6985"/>
+            <wp:docPr id="23" name="圖片 23"/>
             <wp:cNvGraphicFramePr>
               <a:graphicFrameLocks xmlns:a="http://schemas.openxmlformats.org/drawingml/2006/main" noChangeAspect="1"/>
             </wp:cNvGraphicFramePr>
@@ -3996,7 +3985,7 @@
                   <pic:spPr>
                     <a:xfrm>
                       <a:off x="0" y="0"/>
-                      <a:ext cx="2334975" cy="2273493"/>
+                      <a:ext cx="2853444" cy="2939170"/>
                     </a:xfrm>
                     <a:prstGeom prst="rect">
                       <a:avLst/>
@@ -4019,10 +4008,10 @@
           <w:noProof/>
         </w:rPr>
         <w:drawing>
-          <wp:inline distT="0" distB="0" distL="0" distR="0" wp14:anchorId="5E96924D" wp14:editId="51778018">
-            <wp:extent cx="2841732" cy="1952374"/>
-            <wp:effectExtent l="0" t="0" r="0" b="0"/>
-            <wp:docPr id="25" name="圖片 25"/>
+          <wp:inline distT="0" distB="0" distL="0" distR="0" wp14:anchorId="4BF087CD" wp14:editId="6596A075">
+            <wp:extent cx="2326796" cy="2265529"/>
+            <wp:effectExtent l="0" t="0" r="0" b="1905"/>
+            <wp:docPr id="24" name="圖片 24"/>
             <wp:cNvGraphicFramePr>
               <a:graphicFrameLocks xmlns:a="http://schemas.openxmlformats.org/drawingml/2006/main" noChangeAspect="1"/>
             </wp:cNvGraphicFramePr>
@@ -4042,7 +4031,7 @@
                   <pic:spPr>
                     <a:xfrm>
                       <a:off x="0" y="0"/>
-                      <a:ext cx="2975577" cy="2044330"/>
+                      <a:ext cx="2334975" cy="2273493"/>
                     </a:xfrm>
                     <a:prstGeom prst="rect">
                       <a:avLst/>
@@ -4065,10 +4054,10 @@
           <w:noProof/>
         </w:rPr>
         <w:drawing>
-          <wp:inline distT="0" distB="0" distL="0" distR="0" wp14:anchorId="7079F6AD" wp14:editId="11F94283">
-            <wp:extent cx="2542137" cy="1773432"/>
+          <wp:inline distT="0" distB="0" distL="0" distR="0" wp14:anchorId="5E96924D" wp14:editId="51778018">
+            <wp:extent cx="2841732" cy="1952374"/>
             <wp:effectExtent l="0" t="0" r="0" b="0"/>
-            <wp:docPr id="26" name="圖片 26"/>
+            <wp:docPr id="25" name="圖片 25"/>
             <wp:cNvGraphicFramePr>
               <a:graphicFrameLocks xmlns:a="http://schemas.openxmlformats.org/drawingml/2006/main" noChangeAspect="1"/>
             </wp:cNvGraphicFramePr>
@@ -4088,7 +4077,7 @@
                   <pic:spPr>
                     <a:xfrm>
                       <a:off x="0" y="0"/>
-                      <a:ext cx="2689738" cy="1876401"/>
+                      <a:ext cx="2975577" cy="2044330"/>
                     </a:xfrm>
                     <a:prstGeom prst="rect">
                       <a:avLst/>
@@ -4106,38 +4095,15 @@
         </w:rPr>
         <w:t xml:space="preserve"> </w:t>
       </w:r>
-    </w:p>
-    <w:p/>
-    <w:p>
-      <w:pPr>
-        <w:pStyle w:val="a3"/>
-        <w:numPr>
-          <w:ilvl w:val="0"/>
-          <w:numId w:val="9"/>
-        </w:numPr>
-        <w:ind w:leftChars="0"/>
-      </w:pPr>
-      <w:r>
-        <w:t>Show the screen snapshots for using the CM and JUnit tools to check out your source code of letterGrade.java committed in 5(a) and add JUnit test cases to test the program automatically. After all the test cases are pass and the statement coverage is 100%, commit you source code and test cases to the repository.</w:t>
-      </w:r>
-    </w:p>
-    <w:p>
-      <w:pPr>
-        <w:ind w:left="360"/>
-        <w:rPr>
-          <w:rFonts w:hint="eastAsia"/>
-        </w:rPr>
-      </w:pPr>
       <w:r>
         <w:rPr>
           <w:noProof/>
         </w:rPr>
-        <w:lastRenderedPageBreak/>
         <w:drawing>
-          <wp:inline distT="0" distB="0" distL="0" distR="0" wp14:anchorId="29EE65D6" wp14:editId="39C59876">
-            <wp:extent cx="5274310" cy="4391025"/>
-            <wp:effectExtent l="0" t="0" r="2540" b="9525"/>
-            <wp:docPr id="29" name="圖片 29"/>
+          <wp:inline distT="0" distB="0" distL="0" distR="0" wp14:anchorId="7079F6AD" wp14:editId="11F94283">
+            <wp:extent cx="2542137" cy="1773432"/>
+            <wp:effectExtent l="0" t="0" r="0" b="0"/>
+            <wp:docPr id="26" name="圖片 26"/>
             <wp:cNvGraphicFramePr>
               <a:graphicFrameLocks xmlns:a="http://schemas.openxmlformats.org/drawingml/2006/main" noChangeAspect="1"/>
             </wp:cNvGraphicFramePr>
@@ -4157,7 +4123,7 @@
                   <pic:spPr>
                     <a:xfrm>
                       <a:off x="0" y="0"/>
-                      <a:ext cx="5274310" cy="4391025"/>
+                      <a:ext cx="2689738" cy="1876401"/>
                     </a:xfrm>
                     <a:prstGeom prst="rect">
                       <a:avLst/>
@@ -4169,22 +4135,41 @@
           </wp:inline>
         </w:drawing>
       </w:r>
+      <w:r>
+        <w:rPr>
+          <w:noProof/>
+        </w:rPr>
+        <w:t xml:space="preserve"> </w:t>
+      </w:r>
+    </w:p>
+    <w:p/>
+    <w:p>
+      <w:pPr>
+        <w:pStyle w:val="a3"/>
+        <w:numPr>
+          <w:ilvl w:val="0"/>
+          <w:numId w:val="9"/>
+        </w:numPr>
+        <w:ind w:leftChars="0"/>
+      </w:pPr>
+      <w:r>
+        <w:t>Show the screen snapshots for using the CM and JUnit tools to check out your source code of letterGrade.java committed in 5(a) and add JUnit test cases to test the program automatically. After all the test cases are pass and the statement coverage is 100%, commit you source code and test cases to the repository.</w:t>
+      </w:r>
     </w:p>
     <w:p>
       <w:pPr>
-        <w:rPr>
-          <w:rFonts w:hint="eastAsia"/>
-        </w:rPr>
+        <w:ind w:left="360"/>
       </w:pPr>
       <w:r>
         <w:rPr>
           <w:noProof/>
         </w:rPr>
+        <w:lastRenderedPageBreak/>
         <w:drawing>
-          <wp:inline distT="0" distB="0" distL="0" distR="0" wp14:anchorId="7163CAE0" wp14:editId="436A12B3">
-            <wp:extent cx="2559793" cy="2545307"/>
-            <wp:effectExtent l="0" t="0" r="0" b="7620"/>
-            <wp:docPr id="30" name="圖片 30"/>
+          <wp:inline distT="0" distB="0" distL="0" distR="0" wp14:anchorId="118BF048" wp14:editId="0662E878">
+            <wp:extent cx="5274310" cy="4561205"/>
+            <wp:effectExtent l="0" t="0" r="2540" b="0"/>
+            <wp:docPr id="4" name="圖片 4"/>
             <wp:cNvGraphicFramePr>
               <a:graphicFrameLocks xmlns:a="http://schemas.openxmlformats.org/drawingml/2006/main" noChangeAspect="1"/>
             </wp:cNvGraphicFramePr>
@@ -4204,7 +4189,7 @@
                   <pic:spPr>
                     <a:xfrm>
                       <a:off x="0" y="0"/>
-                      <a:ext cx="2573042" cy="2558481"/>
+                      <a:ext cx="5274310" cy="4561205"/>
                     </a:xfrm>
                     <a:prstGeom prst="rect">
                       <a:avLst/>
@@ -4220,17 +4205,11 @@
         <w:rPr>
           <w:noProof/>
         </w:rPr>
-        <w:t xml:space="preserve"> </w:t>
-      </w:r>
-      <w:r>
-        <w:rPr>
-          <w:noProof/>
-        </w:rPr>
         <w:drawing>
-          <wp:inline distT="0" distB="0" distL="0" distR="0" wp14:anchorId="5FA44E6F" wp14:editId="03F35B2A">
-            <wp:extent cx="2619736" cy="2523869"/>
-            <wp:effectExtent l="0" t="0" r="0" b="0"/>
-            <wp:docPr id="31" name="圖片 31"/>
+          <wp:inline distT="0" distB="0" distL="0" distR="0" wp14:anchorId="34796258" wp14:editId="4A4194CD">
+            <wp:extent cx="5274310" cy="3012440"/>
+            <wp:effectExtent l="0" t="0" r="2540" b="0"/>
+            <wp:docPr id="5" name="圖片 5"/>
             <wp:cNvGraphicFramePr>
               <a:graphicFrameLocks xmlns:a="http://schemas.openxmlformats.org/drawingml/2006/main" noChangeAspect="1"/>
             </wp:cNvGraphicFramePr>
@@ -4250,7 +4229,7 @@
                   <pic:spPr>
                     <a:xfrm>
                       <a:off x="0" y="0"/>
-                      <a:ext cx="2625885" cy="2529793"/>
+                      <a:ext cx="5274310" cy="3012440"/>
                     </a:xfrm>
                     <a:prstGeom prst="rect">
                       <a:avLst/>
@@ -4262,22 +4241,26 @@
           </wp:inline>
         </w:drawing>
       </w:r>
-      <w:r>
-        <w:rPr>
-          <w:noProof/>
-        </w:rPr>
-        <w:t xml:space="preserve"> </w:t>
-      </w:r>
+    </w:p>
+    <w:p>
+      <w:pPr>
+        <w:ind w:left="360"/>
+        <w:rPr>
+          <w:rFonts w:hint="eastAsia"/>
+        </w:rPr>
+      </w:pPr>
+    </w:p>
+    <w:p>
       <w:r>
         <w:rPr>
           <w:noProof/>
         </w:rPr>
         <w:lastRenderedPageBreak/>
         <w:drawing>
-          <wp:inline distT="0" distB="0" distL="0" distR="0" wp14:anchorId="5BEB1F3B" wp14:editId="6619F4A5">
-            <wp:extent cx="2694582" cy="2490423"/>
-            <wp:effectExtent l="0" t="0" r="0" b="5715"/>
-            <wp:docPr id="32" name="圖片 32"/>
+          <wp:inline distT="0" distB="0" distL="0" distR="0" wp14:anchorId="7163CAE0" wp14:editId="436A12B3">
+            <wp:extent cx="2559793" cy="2545307"/>
+            <wp:effectExtent l="0" t="0" r="0" b="7620"/>
+            <wp:docPr id="30" name="圖片 30"/>
             <wp:cNvGraphicFramePr>
               <a:graphicFrameLocks xmlns:a="http://schemas.openxmlformats.org/drawingml/2006/main" noChangeAspect="1"/>
             </wp:cNvGraphicFramePr>
@@ -4297,7 +4280,7 @@
                   <pic:spPr>
                     <a:xfrm>
                       <a:off x="0" y="0"/>
-                      <a:ext cx="2714552" cy="2508880"/>
+                      <a:ext cx="2573042" cy="2558481"/>
                     </a:xfrm>
                     <a:prstGeom prst="rect">
                       <a:avLst/>
@@ -4320,10 +4303,10 @@
           <w:noProof/>
         </w:rPr>
         <w:drawing>
-          <wp:inline distT="0" distB="0" distL="0" distR="0" wp14:anchorId="0CCB5275" wp14:editId="6F271749">
-            <wp:extent cx="2471135" cy="2538483"/>
-            <wp:effectExtent l="0" t="0" r="5715" b="0"/>
-            <wp:docPr id="33" name="圖片 33"/>
+          <wp:inline distT="0" distB="0" distL="0" distR="0" wp14:anchorId="5FA44E6F" wp14:editId="03F35B2A">
+            <wp:extent cx="2619736" cy="2523869"/>
+            <wp:effectExtent l="0" t="0" r="0" b="0"/>
+            <wp:docPr id="31" name="圖片 31"/>
             <wp:cNvGraphicFramePr>
               <a:graphicFrameLocks xmlns:a="http://schemas.openxmlformats.org/drawingml/2006/main" noChangeAspect="1"/>
             </wp:cNvGraphicFramePr>
@@ -4343,7 +4326,7 @@
                   <pic:spPr>
                     <a:xfrm>
                       <a:off x="0" y="0"/>
-                      <a:ext cx="2492656" cy="2560590"/>
+                      <a:ext cx="2625885" cy="2529793"/>
                     </a:xfrm>
                     <a:prstGeom prst="rect">
                       <a:avLst/>
@@ -4366,10 +4349,10 @@
           <w:noProof/>
         </w:rPr>
         <w:drawing>
-          <wp:inline distT="0" distB="0" distL="0" distR="0" wp14:anchorId="49B11AC4" wp14:editId="2A5CB037">
-            <wp:extent cx="2353881" cy="1637294"/>
-            <wp:effectExtent l="0" t="0" r="8890" b="1270"/>
-            <wp:docPr id="34" name="圖片 34"/>
+          <wp:inline distT="0" distB="0" distL="0" distR="0" wp14:anchorId="5BEB1F3B" wp14:editId="6619F4A5">
+            <wp:extent cx="2694582" cy="2490423"/>
+            <wp:effectExtent l="0" t="0" r="0" b="5715"/>
+            <wp:docPr id="32" name="圖片 32"/>
             <wp:cNvGraphicFramePr>
               <a:graphicFrameLocks xmlns:a="http://schemas.openxmlformats.org/drawingml/2006/main" noChangeAspect="1"/>
             </wp:cNvGraphicFramePr>
@@ -4389,7 +4372,7 @@
                   <pic:spPr>
                     <a:xfrm>
                       <a:off x="0" y="0"/>
-                      <a:ext cx="2401575" cy="1670468"/>
+                      <a:ext cx="2714552" cy="2508880"/>
                     </a:xfrm>
                     <a:prstGeom prst="rect">
                       <a:avLst/>
@@ -4412,10 +4395,10 @@
           <w:noProof/>
         </w:rPr>
         <w:drawing>
-          <wp:inline distT="0" distB="0" distL="0" distR="0" wp14:anchorId="657731E5" wp14:editId="3BADBC63">
-            <wp:extent cx="2825626" cy="1957417"/>
-            <wp:effectExtent l="0" t="0" r="0" b="5080"/>
-            <wp:docPr id="35" name="圖片 35"/>
+          <wp:inline distT="0" distB="0" distL="0" distR="0" wp14:anchorId="0CCB5275" wp14:editId="6F271749">
+            <wp:extent cx="2471135" cy="2538483"/>
+            <wp:effectExtent l="0" t="0" r="5715" b="0"/>
+            <wp:docPr id="33" name="圖片 33"/>
             <wp:cNvGraphicFramePr>
               <a:graphicFrameLocks xmlns:a="http://schemas.openxmlformats.org/drawingml/2006/main" noChangeAspect="1"/>
             </wp:cNvGraphicFramePr>
@@ -4435,6 +4418,98 @@
                   <pic:spPr>
                     <a:xfrm>
                       <a:off x="0" y="0"/>
+                      <a:ext cx="2492656" cy="2560590"/>
+                    </a:xfrm>
+                    <a:prstGeom prst="rect">
+                      <a:avLst/>
+                    </a:prstGeom>
+                  </pic:spPr>
+                </pic:pic>
+              </a:graphicData>
+            </a:graphic>
+          </wp:inline>
+        </w:drawing>
+      </w:r>
+      <w:r>
+        <w:rPr>
+          <w:noProof/>
+        </w:rPr>
+        <w:t xml:space="preserve"> </w:t>
+      </w:r>
+      <w:r>
+        <w:rPr>
+          <w:noProof/>
+        </w:rPr>
+        <w:drawing>
+          <wp:inline distT="0" distB="0" distL="0" distR="0" wp14:anchorId="49B11AC4" wp14:editId="2A5CB037">
+            <wp:extent cx="2353881" cy="1637294"/>
+            <wp:effectExtent l="0" t="0" r="8890" b="1270"/>
+            <wp:docPr id="34" name="圖片 34"/>
+            <wp:cNvGraphicFramePr>
+              <a:graphicFrameLocks xmlns:a="http://schemas.openxmlformats.org/drawingml/2006/main" noChangeAspect="1"/>
+            </wp:cNvGraphicFramePr>
+            <a:graphic xmlns:a="http://schemas.openxmlformats.org/drawingml/2006/main">
+              <a:graphicData uri="http://schemas.openxmlformats.org/drawingml/2006/picture">
+                <pic:pic xmlns:pic="http://schemas.openxmlformats.org/drawingml/2006/picture">
+                  <pic:nvPicPr>
+                    <pic:cNvPr id="1" name=""/>
+                    <pic:cNvPicPr/>
+                  </pic:nvPicPr>
+                  <pic:blipFill>
+                    <a:blip r:embed="rId32"/>
+                    <a:stretch>
+                      <a:fillRect/>
+                    </a:stretch>
+                  </pic:blipFill>
+                  <pic:spPr>
+                    <a:xfrm>
+                      <a:off x="0" y="0"/>
+                      <a:ext cx="2401575" cy="1670468"/>
+                    </a:xfrm>
+                    <a:prstGeom prst="rect">
+                      <a:avLst/>
+                    </a:prstGeom>
+                  </pic:spPr>
+                </pic:pic>
+              </a:graphicData>
+            </a:graphic>
+          </wp:inline>
+        </w:drawing>
+      </w:r>
+      <w:r>
+        <w:rPr>
+          <w:noProof/>
+        </w:rPr>
+        <w:t xml:space="preserve"> </w:t>
+      </w:r>
+      <w:r>
+        <w:rPr>
+          <w:noProof/>
+        </w:rPr>
+        <w:drawing>
+          <wp:inline distT="0" distB="0" distL="0" distR="0" wp14:anchorId="657731E5" wp14:editId="3BADBC63">
+            <wp:extent cx="2825626" cy="1957417"/>
+            <wp:effectExtent l="0" t="0" r="0" b="5080"/>
+            <wp:docPr id="35" name="圖片 35"/>
+            <wp:cNvGraphicFramePr>
+              <a:graphicFrameLocks xmlns:a="http://schemas.openxmlformats.org/drawingml/2006/main" noChangeAspect="1"/>
+            </wp:cNvGraphicFramePr>
+            <a:graphic xmlns:a="http://schemas.openxmlformats.org/drawingml/2006/main">
+              <a:graphicData uri="http://schemas.openxmlformats.org/drawingml/2006/picture">
+                <pic:pic xmlns:pic="http://schemas.openxmlformats.org/drawingml/2006/picture">
+                  <pic:nvPicPr>
+                    <pic:cNvPr id="1" name=""/>
+                    <pic:cNvPicPr/>
+                  </pic:nvPicPr>
+                  <pic:blipFill>
+                    <a:blip r:embed="rId33"/>
+                    <a:stretch>
+                      <a:fillRect/>
+                    </a:stretch>
+                  </pic:blipFill>
+                  <pic:spPr>
+                    <a:xfrm>
+                      <a:off x="0" y="0"/>
                       <a:ext cx="2885868" cy="1999149"/>
                     </a:xfrm>
                     <a:prstGeom prst="rect">
@@ -4457,6 +4532,7 @@
         <w:rPr>
           <w:noProof/>
         </w:rPr>
+        <w:lastRenderedPageBreak/>
         <w:drawing>
           <wp:inline distT="0" distB="0" distL="0" distR="0" wp14:anchorId="60397224" wp14:editId="612A2E12">
             <wp:extent cx="5274310" cy="3108960"/>
@@ -4473,7 +4549,7 @@
                     <pic:cNvPicPr/>
                   </pic:nvPicPr>
                   <pic:blipFill>
-                    <a:blip r:embed="rId32"/>
+                    <a:blip r:embed="rId34"/>
                     <a:stretch>
                       <a:fillRect/>
                     </a:stretch>
@@ -6264,7 +6340,7 @@
 </file>
 
 <file path=customXml/itemProps1.xml><?xml version="1.0" encoding="utf-8"?>
-<ds:datastoreItem xmlns:ds="http://schemas.openxmlformats.org/officeDocument/2006/customXml" ds:itemID="{4EB1DD4D-A393-4ADD-A4E5-0EBABB62B3B9}">
+<ds:datastoreItem xmlns:ds="http://schemas.openxmlformats.org/officeDocument/2006/customXml" ds:itemID="{9E7BB4D7-8AE9-4F0E-A7DC-4081DC3CAA47}">
   <ds:schemaRefs>
     <ds:schemaRef ds:uri="http://schemas.openxmlformats.org/officeDocument/2006/bibliography"/>
   </ds:schemaRefs>

</xml_diff>